<commit_message>
Written week 9 report.
</commit_message>
<xml_diff>
--- a/DetailedPlan.docx
+++ b/DetailedPlan.docx
@@ -5,718 +5,429 @@
     <w:p>
       <w:pPr>
         <w:rPr>
-          <w:rFonts w:ascii="Arial" w:hAnsi="Arial" w:cs="Arial"/>
-          <w:b/>
-          <w:sz w:val="28"/>
-          <w:szCs w:val="28"/>
+          <w:rFonts w:asciiTheme="minorHAnsi" w:hAnsiTheme="minorHAnsi" w:cstheme="minorHAnsi"/>
           <w:u w:val="single"/>
         </w:rPr>
       </w:pPr>
-      <w:r>
-        <w:rPr>
-          <w:rFonts w:ascii="Arial" w:hAnsi="Arial" w:cs="Arial"/>
-          <w:b/>
-          <w:sz w:val="28"/>
-          <w:szCs w:val="28"/>
+      <w:bookmarkStart w:id="0" w:name="_GoBack"/>
+      <w:r>
+        <w:rPr>
+          <w:rFonts w:asciiTheme="minorHAnsi" w:hAnsiTheme="minorHAnsi" w:cstheme="minorHAnsi"/>
+          <w:i/>
           <w:u w:val="single"/>
         </w:rPr>
-        <w:t>Timeline</w:t>
-      </w:r>
-    </w:p>
-    <w:p>
-      <w:pPr>
-        <w:rPr>
-          <w:rFonts w:ascii="Arial" w:hAnsi="Arial" w:cs="Arial"/>
+        <w:t>Date to be completed</w:t>
+      </w:r>
+      <w:r>
+        <w:rPr>
+          <w:rFonts w:asciiTheme="minorHAnsi" w:hAnsiTheme="minorHAnsi" w:cstheme="minorHAnsi"/>
+          <w:i/>
+        </w:rPr>
+        <w:tab/>
+      </w:r>
+      <w:r>
+        <w:rPr>
+          <w:rFonts w:asciiTheme="minorHAnsi" w:hAnsiTheme="minorHAnsi" w:cstheme="minorHAnsi"/>
+          <w:i/>
+        </w:rPr>
+        <w:tab/>
+      </w:r>
+      <w:r>
+        <w:rPr>
+          <w:rFonts w:asciiTheme="minorHAnsi" w:hAnsiTheme="minorHAnsi" w:cstheme="minorHAnsi"/>
           <w:u w:val="single"/>
         </w:rPr>
-      </w:pPr>
-      <w:r>
-        <w:rPr>
-          <w:rFonts w:ascii="Arial" w:hAnsi="Arial" w:cs="Arial"/>
-          <w:i/>
-          <w:u w:val="single"/>
-        </w:rPr>
-        <w:t>Date to be completed</w:t>
-      </w:r>
-      <w:r>
-        <w:rPr>
-          <w:rFonts w:ascii="Arial" w:hAnsi="Arial" w:cs="Arial"/>
+        <w:t>Task</w:t>
+      </w:r>
+    </w:p>
+    <w:p>
+      <w:pPr>
+        <w:rPr>
+          <w:rFonts w:asciiTheme="minorHAnsi" w:hAnsiTheme="minorHAnsi" w:cstheme="minorHAnsi"/>
+        </w:rPr>
+      </w:pPr>
+      <w:r>
+        <w:rPr>
+          <w:rFonts w:asciiTheme="minorHAnsi" w:hAnsiTheme="minorHAnsi" w:cstheme="minorHAnsi"/>
+          <w:i/>
+        </w:rPr>
+        <w:t>X 29</w:t>
+      </w:r>
+      <w:r>
+        <w:rPr>
+          <w:rFonts w:asciiTheme="minorHAnsi" w:hAnsiTheme="minorHAnsi" w:cstheme="minorHAnsi"/>
+          <w:i/>
+          <w:vertAlign w:val="superscript"/>
+        </w:rPr>
+        <w:t>th</w:t>
+      </w:r>
+      <w:r>
+        <w:rPr>
+          <w:rFonts w:asciiTheme="minorHAnsi" w:hAnsiTheme="minorHAnsi" w:cstheme="minorHAnsi"/>
+          <w:i/>
+        </w:rPr>
+        <w:t xml:space="preserve"> September:</w:t>
+      </w:r>
+      <w:r>
+        <w:rPr>
+          <w:rFonts w:asciiTheme="minorHAnsi" w:hAnsiTheme="minorHAnsi" w:cstheme="minorHAnsi"/>
           <w:i/>
         </w:rPr>
         <w:tab/>
       </w:r>
       <w:r>
         <w:rPr>
-          <w:rFonts w:ascii="Arial" w:hAnsi="Arial" w:cs="Arial"/>
-          <w:u w:val="single"/>
-        </w:rPr>
-        <w:t>Task</w:t>
-      </w:r>
-    </w:p>
-    <w:p>
-      <w:pPr>
-        <w:rPr>
-          <w:rFonts w:ascii="Arial" w:hAnsi="Arial" w:cs="Arial"/>
-          <w:szCs w:val="26"/>
-        </w:rPr>
-      </w:pPr>
-      <w:r>
-        <w:rPr>
-          <w:rFonts w:ascii="Arial" w:hAnsi="Arial" w:cs="Arial"/>
-          <w:i/>
-          <w:szCs w:val="26"/>
-        </w:rPr>
-        <w:t>29</w:t>
-      </w:r>
-      <w:r>
-        <w:rPr>
-          <w:rFonts w:ascii="Arial" w:hAnsi="Arial" w:cs="Arial"/>
-          <w:i/>
-          <w:szCs w:val="26"/>
+          <w:rFonts w:asciiTheme="minorHAnsi" w:hAnsiTheme="minorHAnsi" w:cstheme="minorHAnsi"/>
+          <w:i/>
+        </w:rPr>
+        <w:tab/>
+      </w:r>
+      <w:r>
+        <w:rPr>
+          <w:rFonts w:asciiTheme="minorHAnsi" w:hAnsiTheme="minorHAnsi" w:cstheme="minorHAnsi"/>
+        </w:rPr>
+        <w:t>Write Initial Project Overview and Project Plan.</w:t>
+      </w:r>
+    </w:p>
+    <w:p>
+      <w:pPr>
+        <w:ind w:left="2880" w:hanging="2880"/>
+        <w:rPr>
+          <w:rFonts w:asciiTheme="minorHAnsi" w:hAnsiTheme="minorHAnsi" w:cstheme="minorHAnsi"/>
+        </w:rPr>
+      </w:pPr>
+      <w:r>
+        <w:rPr>
+          <w:rFonts w:asciiTheme="minorHAnsi" w:hAnsiTheme="minorHAnsi" w:cstheme="minorHAnsi"/>
+          <w:i/>
+        </w:rPr>
+        <w:t>X 13</w:t>
+      </w:r>
+      <w:r>
+        <w:rPr>
+          <w:rFonts w:asciiTheme="minorHAnsi" w:hAnsiTheme="minorHAnsi" w:cstheme="minorHAnsi"/>
+          <w:i/>
           <w:vertAlign w:val="superscript"/>
         </w:rPr>
         <w:t>th</w:t>
       </w:r>
       <w:r>
         <w:rPr>
-          <w:rFonts w:ascii="Arial" w:hAnsi="Arial" w:cs="Arial"/>
-          <w:i/>
-          <w:szCs w:val="26"/>
-        </w:rPr>
-        <w:t xml:space="preserve"> September:</w:t>
-      </w:r>
-      <w:r>
-        <w:rPr>
-          <w:rFonts w:ascii="Arial" w:hAnsi="Arial" w:cs="Arial"/>
-          <w:i/>
-          <w:szCs w:val="26"/>
+          <w:rFonts w:asciiTheme="minorHAnsi" w:hAnsiTheme="minorHAnsi" w:cstheme="minorHAnsi"/>
+          <w:i/>
+        </w:rPr>
+        <w:t xml:space="preserve"> October:</w:t>
+      </w:r>
+      <w:r>
+        <w:rPr>
+          <w:rFonts w:asciiTheme="minorHAnsi" w:hAnsiTheme="minorHAnsi" w:cstheme="minorHAnsi"/>
+        </w:rPr>
+        <w:t xml:space="preserve"> </w:t>
+      </w:r>
+      <w:r>
+        <w:rPr>
+          <w:rFonts w:asciiTheme="minorHAnsi" w:hAnsiTheme="minorHAnsi" w:cstheme="minorHAnsi"/>
         </w:rPr>
         <w:tab/>
-      </w:r>
-      <w:r>
-        <w:rPr>
-          <w:rFonts w:ascii="Arial" w:hAnsi="Arial" w:cs="Arial"/>
-          <w:i/>
-          <w:szCs w:val="26"/>
+        <w:t>Research similar attempts at mixed-reality object manipulation.</w:t>
+      </w:r>
+    </w:p>
+    <w:p>
+      <w:pPr>
+        <w:ind w:left="2880"/>
+        <w:rPr>
+          <w:rFonts w:asciiTheme="minorHAnsi" w:hAnsiTheme="minorHAnsi" w:cstheme="minorHAnsi"/>
+        </w:rPr>
+      </w:pPr>
+      <w:r>
+        <w:rPr>
+          <w:rFonts w:asciiTheme="minorHAnsi" w:hAnsiTheme="minorHAnsi" w:cstheme="minorHAnsi"/>
+        </w:rPr>
+        <w:t>Research required software and decide on preferred way to proceed.</w:t>
+      </w:r>
+    </w:p>
+    <w:p>
+      <w:pPr>
+        <w:rPr>
+          <w:rFonts w:asciiTheme="minorHAnsi" w:hAnsiTheme="minorHAnsi" w:cstheme="minorHAnsi"/>
+        </w:rPr>
+      </w:pPr>
+      <w:r>
+        <w:rPr>
+          <w:rFonts w:asciiTheme="minorHAnsi" w:hAnsiTheme="minorHAnsi" w:cstheme="minorHAnsi"/>
+          <w:i/>
+        </w:rPr>
+        <w:t>X 20</w:t>
+      </w:r>
+      <w:r>
+        <w:rPr>
+          <w:rFonts w:asciiTheme="minorHAnsi" w:hAnsiTheme="minorHAnsi" w:cstheme="minorHAnsi"/>
+          <w:i/>
+          <w:vertAlign w:val="superscript"/>
+        </w:rPr>
+        <w:t>th</w:t>
+      </w:r>
+      <w:r>
+        <w:rPr>
+          <w:rFonts w:asciiTheme="minorHAnsi" w:hAnsiTheme="minorHAnsi" w:cstheme="minorHAnsi"/>
+          <w:i/>
+        </w:rPr>
+        <w:t xml:space="preserve"> October:</w:t>
+      </w:r>
+      <w:r>
+        <w:rPr>
+          <w:rFonts w:asciiTheme="minorHAnsi" w:hAnsiTheme="minorHAnsi" w:cstheme="minorHAnsi"/>
         </w:rPr>
         <w:tab/>
       </w:r>
       <w:r>
         <w:rPr>
-          <w:rFonts w:ascii="Arial" w:hAnsi="Arial" w:cs="Arial"/>
-          <w:szCs w:val="26"/>
-        </w:rPr>
-        <w:t>Write I</w:t>
-      </w:r>
-      <w:r>
-        <w:rPr>
-          <w:rFonts w:ascii="Arial" w:hAnsi="Arial" w:cs="Arial"/>
-          <w:szCs w:val="26"/>
-        </w:rPr>
-        <w:t xml:space="preserve">nitial </w:t>
-      </w:r>
-      <w:r>
-        <w:rPr>
-          <w:rFonts w:ascii="Arial" w:hAnsi="Arial" w:cs="Arial"/>
-          <w:szCs w:val="26"/>
-        </w:rPr>
-        <w:t>P</w:t>
-      </w:r>
-      <w:r>
-        <w:rPr>
-          <w:rFonts w:ascii="Arial" w:hAnsi="Arial" w:cs="Arial"/>
-          <w:szCs w:val="26"/>
-        </w:rPr>
-        <w:t xml:space="preserve">roject </w:t>
-      </w:r>
-      <w:r>
-        <w:rPr>
-          <w:rFonts w:ascii="Arial" w:hAnsi="Arial" w:cs="Arial"/>
-          <w:szCs w:val="26"/>
-        </w:rPr>
-        <w:t>O</w:t>
-      </w:r>
-      <w:r>
-        <w:rPr>
-          <w:rFonts w:ascii="Arial" w:hAnsi="Arial" w:cs="Arial"/>
-          <w:szCs w:val="26"/>
-        </w:rPr>
-        <w:t>verview</w:t>
-      </w:r>
-      <w:r>
-        <w:rPr>
-          <w:rFonts w:ascii="Arial" w:hAnsi="Arial" w:cs="Arial"/>
-          <w:szCs w:val="26"/>
-        </w:rPr>
-        <w:t xml:space="preserve"> and Project Plan.</w:t>
-      </w:r>
-    </w:p>
-    <w:p>
-      <w:pPr>
-        <w:ind w:left="2880" w:hanging="2880"/>
-        <w:rPr>
-          <w:rFonts w:ascii="Arial" w:hAnsi="Arial" w:cs="Arial"/>
-        </w:rPr>
-      </w:pPr>
-      <w:r>
-        <w:rPr>
-          <w:rFonts w:ascii="Arial" w:hAnsi="Arial" w:cs="Arial"/>
-          <w:i/>
-        </w:rPr>
-        <w:t>6</w:t>
-      </w:r>
-      <w:r>
-        <w:rPr>
-          <w:rFonts w:ascii="Arial" w:hAnsi="Arial" w:cs="Arial"/>
+          <w:rFonts w:asciiTheme="minorHAnsi" w:hAnsiTheme="minorHAnsi" w:cstheme="minorHAnsi"/>
+        </w:rPr>
+        <w:tab/>
+        <w:t>Start with a HoloLens, get a basic app running.</w:t>
+      </w:r>
+      <w:r>
+        <w:rPr>
+          <w:rFonts w:asciiTheme="minorHAnsi" w:hAnsiTheme="minorHAnsi" w:cstheme="minorHAnsi"/>
+        </w:rPr>
+        <w:tab/>
+      </w:r>
+    </w:p>
+    <w:p>
+      <w:pPr>
+        <w:ind w:left="720" w:hanging="720"/>
+        <w:rPr>
+          <w:rFonts w:asciiTheme="minorHAnsi" w:hAnsiTheme="minorHAnsi" w:cstheme="minorHAnsi"/>
+        </w:rPr>
+      </w:pPr>
+      <w:r>
+        <w:rPr>
+          <w:rFonts w:asciiTheme="minorHAnsi" w:hAnsiTheme="minorHAnsi" w:cstheme="minorHAnsi"/>
+          <w:i/>
+        </w:rPr>
+        <w:t>X 3</w:t>
+      </w:r>
+      <w:r>
+        <w:rPr>
+          <w:rFonts w:asciiTheme="minorHAnsi" w:hAnsiTheme="minorHAnsi" w:cstheme="minorHAnsi"/>
           <w:i/>
           <w:vertAlign w:val="superscript"/>
         </w:rPr>
+        <w:t>rd</w:t>
+      </w:r>
+      <w:r>
+        <w:rPr>
+          <w:rFonts w:asciiTheme="minorHAnsi" w:hAnsiTheme="minorHAnsi" w:cstheme="minorHAnsi"/>
+          <w:i/>
+        </w:rPr>
+        <w:t xml:space="preserve"> November:</w:t>
+      </w:r>
+      <w:r>
+        <w:rPr>
+          <w:rFonts w:asciiTheme="minorHAnsi" w:hAnsiTheme="minorHAnsi" w:cstheme="minorHAnsi"/>
+        </w:rPr>
+        <w:t xml:space="preserve"> </w:t>
+      </w:r>
+      <w:r>
+        <w:rPr>
+          <w:rFonts w:asciiTheme="minorHAnsi" w:hAnsiTheme="minorHAnsi" w:cstheme="minorHAnsi"/>
+        </w:rPr>
+        <w:tab/>
+      </w:r>
+      <w:r>
+        <w:rPr>
+          <w:rFonts w:asciiTheme="minorHAnsi" w:hAnsiTheme="minorHAnsi" w:cstheme="minorHAnsi"/>
+        </w:rPr>
+        <w:tab/>
+        <w:t>Report back on findings, writing Interim Report.</w:t>
+      </w:r>
+    </w:p>
+    <w:p>
+      <w:pPr>
+        <w:ind w:left="2880"/>
+        <w:rPr>
+          <w:rFonts w:asciiTheme="minorHAnsi" w:hAnsiTheme="minorHAnsi" w:cstheme="minorHAnsi"/>
+          <w:i/>
+          <w:sz w:val="20"/>
+          <w:szCs w:val="20"/>
+        </w:rPr>
+      </w:pPr>
+      <w:r>
+        <w:rPr>
+          <w:rFonts w:asciiTheme="minorHAnsi" w:hAnsiTheme="minorHAnsi" w:cstheme="minorHAnsi"/>
+          <w:i/>
+          <w:sz w:val="20"/>
+          <w:szCs w:val="20"/>
+        </w:rPr>
+        <w:t>(Evidence of attending meetings, aims and objectives, having a plan of work, how I am going evaluate.)</w:t>
+      </w:r>
+    </w:p>
+    <w:p>
+      <w:pPr>
+        <w:ind w:left="2880"/>
+        <w:rPr>
+          <w:rFonts w:asciiTheme="minorHAnsi" w:hAnsiTheme="minorHAnsi" w:cstheme="minorHAnsi"/>
+          <w:i/>
+          <w:sz w:val="20"/>
+          <w:szCs w:val="20"/>
+        </w:rPr>
+      </w:pPr>
+    </w:p>
+    <w:p>
+      <w:pPr>
+        <w:ind w:left="720"/>
+        <w:rPr>
+          <w:rFonts w:asciiTheme="minorHAnsi" w:hAnsiTheme="minorHAnsi" w:cstheme="minorHAnsi"/>
+          <w:i/>
+          <w:sz w:val="20"/>
+          <w:szCs w:val="20"/>
+        </w:rPr>
+      </w:pPr>
+      <w:r>
+        <w:rPr>
+          <w:rFonts w:asciiTheme="minorHAnsi" w:hAnsiTheme="minorHAnsi" w:cstheme="minorHAnsi"/>
+          <w:i/>
+          <w:sz w:val="20"/>
+          <w:szCs w:val="20"/>
+        </w:rPr>
+        <w:t>~~~~~~~~~~~~~~~~~~Below subject to change based on progress~~~~~~~~~~~~~~~~~~</w:t>
+      </w:r>
+    </w:p>
+    <w:p>
+      <w:pPr>
+        <w:ind w:left="720"/>
+        <w:rPr>
+          <w:rFonts w:asciiTheme="minorHAnsi" w:hAnsiTheme="minorHAnsi" w:cstheme="minorHAnsi"/>
+          <w:i/>
+          <w:sz w:val="20"/>
+          <w:szCs w:val="20"/>
+        </w:rPr>
+      </w:pPr>
+    </w:p>
+    <w:p>
+      <w:pPr>
+        <w:rPr>
+          <w:rFonts w:asciiTheme="minorHAnsi" w:hAnsiTheme="minorHAnsi" w:cstheme="minorHAnsi"/>
+        </w:rPr>
+      </w:pPr>
+      <w:r>
+        <w:rPr>
+          <w:rFonts w:asciiTheme="minorHAnsi" w:hAnsiTheme="minorHAnsi" w:cstheme="minorHAnsi"/>
+          <w:i/>
+        </w:rPr>
+        <w:t>17</w:t>
+      </w:r>
+      <w:r>
+        <w:rPr>
+          <w:rFonts w:asciiTheme="minorHAnsi" w:hAnsiTheme="minorHAnsi" w:cstheme="minorHAnsi"/>
+          <w:i/>
+          <w:vertAlign w:val="superscript"/>
+        </w:rPr>
         <w:t>th</w:t>
       </w:r>
       <w:r>
         <w:rPr>
-          <w:rFonts w:ascii="Arial" w:hAnsi="Arial" w:cs="Arial"/>
-          <w:i/>
-        </w:rPr>
-        <w:t xml:space="preserve"> October:</w:t>
-      </w:r>
-      <w:r>
-        <w:rPr>
-          <w:rFonts w:ascii="Arial" w:hAnsi="Arial" w:cs="Arial"/>
+          <w:rFonts w:asciiTheme="minorHAnsi" w:hAnsiTheme="minorHAnsi" w:cstheme="minorHAnsi"/>
+          <w:i/>
+        </w:rPr>
+        <w:t xml:space="preserve"> November: </w:t>
+      </w:r>
+      <w:r>
+        <w:rPr>
+          <w:rFonts w:asciiTheme="minorHAnsi" w:hAnsiTheme="minorHAnsi" w:cstheme="minorHAnsi"/>
+          <w:i/>
+        </w:rPr>
+        <w:tab/>
+      </w:r>
+      <w:r>
+        <w:rPr>
+          <w:rFonts w:asciiTheme="minorHAnsi" w:hAnsiTheme="minorHAnsi" w:cstheme="minorHAnsi"/>
+          <w:i/>
+        </w:rPr>
+        <w:tab/>
+      </w:r>
+      <w:r>
+        <w:rPr>
+          <w:rFonts w:asciiTheme="minorHAnsi" w:hAnsiTheme="minorHAnsi" w:cstheme="minorHAnsi"/>
+        </w:rPr>
+        <w:t>Get running with Vuforia in Unity.</w:t>
+      </w:r>
+    </w:p>
+    <w:p>
+      <w:pPr>
+        <w:ind w:left="2160" w:firstLine="720"/>
+        <w:rPr>
+          <w:rFonts w:asciiTheme="minorHAnsi" w:hAnsiTheme="minorHAnsi" w:cstheme="minorHAnsi"/>
+          <w:i/>
+        </w:rPr>
+      </w:pPr>
+      <w:r>
+        <w:rPr>
+          <w:rFonts w:asciiTheme="minorHAnsi" w:hAnsiTheme="minorHAnsi" w:cstheme="minorHAnsi"/>
+        </w:rPr>
+        <w:t>Attempt to capture simple objects.</w:t>
+      </w:r>
+    </w:p>
+    <w:p>
+      <w:pPr>
+        <w:rPr>
+          <w:rFonts w:asciiTheme="minorHAnsi" w:hAnsiTheme="minorHAnsi" w:cstheme="minorHAnsi"/>
+        </w:rPr>
+      </w:pPr>
+      <w:r>
+        <w:rPr>
+          <w:rFonts w:asciiTheme="minorHAnsi" w:hAnsiTheme="minorHAnsi" w:cstheme="minorHAnsi"/>
+          <w:i/>
+        </w:rPr>
+        <w:t>1</w:t>
+      </w:r>
+      <w:r>
+        <w:rPr>
+          <w:rFonts w:asciiTheme="minorHAnsi" w:hAnsiTheme="minorHAnsi" w:cstheme="minorHAnsi"/>
+          <w:i/>
+          <w:vertAlign w:val="superscript"/>
+        </w:rPr>
+        <w:t>st</w:t>
+      </w:r>
+      <w:r>
+        <w:rPr>
+          <w:rFonts w:asciiTheme="minorHAnsi" w:hAnsiTheme="minorHAnsi" w:cstheme="minorHAnsi"/>
+          <w:i/>
+        </w:rPr>
+        <w:t xml:space="preserve"> December:</w:t>
+      </w:r>
+      <w:r>
+        <w:rPr>
+          <w:rFonts w:asciiTheme="minorHAnsi" w:hAnsiTheme="minorHAnsi" w:cstheme="minorHAnsi"/>
         </w:rPr>
         <w:t xml:space="preserve"> </w:t>
       </w:r>
       <w:r>
         <w:rPr>
-          <w:rFonts w:ascii="Arial" w:hAnsi="Arial" w:cs="Arial"/>
+          <w:rFonts w:asciiTheme="minorHAnsi" w:hAnsiTheme="minorHAnsi" w:cstheme="minorHAnsi"/>
         </w:rPr>
         <w:tab/>
       </w:r>
       <w:r>
         <w:rPr>
-          <w:rFonts w:ascii="Arial" w:hAnsi="Arial" w:cs="Arial"/>
-        </w:rPr>
-        <w:t>Research similar attempts at mixed-reality object manipulation.</w:t>
-      </w:r>
-    </w:p>
-    <w:p>
-      <w:pPr>
-        <w:ind w:left="2880"/>
-        <w:rPr>
-          <w:rFonts w:ascii="Arial" w:hAnsi="Arial" w:cs="Arial"/>
-        </w:rPr>
-      </w:pPr>
-      <w:r>
-        <w:rPr>
-          <w:rFonts w:ascii="Arial" w:hAnsi="Arial" w:cs="Arial"/>
-        </w:rPr>
-        <w:t>Research required software and decide on preferred way to proceed.</w:t>
-      </w:r>
-    </w:p>
-    <w:p>
-      <w:pPr>
-        <w:ind w:left="2880"/>
-        <w:rPr>
-          <w:rFonts w:ascii="Arial" w:hAnsi="Arial" w:cs="Arial"/>
-        </w:rPr>
-      </w:pPr>
-    </w:p>
-    <w:p>
-      <w:pPr>
-        <w:jc w:val="center"/>
-        <w:rPr>
-          <w:rFonts w:ascii="Arial" w:hAnsi="Arial" w:cs="Arial"/>
-          <w:i/>
-          <w:sz w:val="18"/>
-        </w:rPr>
-      </w:pPr>
-      <w:r>
-        <w:rPr>
-          <w:rFonts w:ascii="Arial" w:hAnsi="Arial" w:cs="Arial"/>
-          <w:i/>
-          <w:sz w:val="18"/>
-        </w:rPr>
-        <w:t>~~~~~~~~~~~~~~~~~~</w:t>
-      </w:r>
-      <w:r>
-        <w:rPr>
-          <w:rFonts w:ascii="Arial" w:hAnsi="Arial" w:cs="Arial"/>
-          <w:i/>
-          <w:sz w:val="18"/>
-        </w:rPr>
-        <w:t>Below s</w:t>
-      </w:r>
-      <w:r>
-        <w:rPr>
-          <w:rFonts w:ascii="Arial" w:hAnsi="Arial" w:cs="Arial"/>
-          <w:i/>
-          <w:sz w:val="18"/>
-        </w:rPr>
-        <w:t>ubject to chang</w:t>
-      </w:r>
-      <w:r>
-        <w:rPr>
-          <w:rFonts w:ascii="Arial" w:hAnsi="Arial" w:cs="Arial"/>
-          <w:i/>
-          <w:sz w:val="18"/>
-        </w:rPr>
-        <w:t>e</w:t>
-      </w:r>
-      <w:r>
-        <w:rPr>
-          <w:rFonts w:ascii="Arial" w:hAnsi="Arial" w:cs="Arial"/>
-          <w:i/>
-          <w:sz w:val="18"/>
-        </w:rPr>
-        <w:t xml:space="preserve"> based on progress</w:t>
-      </w:r>
-      <w:r>
-        <w:rPr>
-          <w:rFonts w:ascii="Arial" w:hAnsi="Arial" w:cs="Arial"/>
-          <w:i/>
-          <w:sz w:val="18"/>
-        </w:rPr>
-        <w:t>~~~~~~~~~~~~~~~~~~</w:t>
-      </w:r>
-    </w:p>
-    <w:p>
-      <w:pPr>
-        <w:rPr>
-          <w:rFonts w:ascii="Arial" w:hAnsi="Arial" w:cs="Arial"/>
-          <w:i/>
-          <w:sz w:val="18"/>
-        </w:rPr>
-      </w:pPr>
-    </w:p>
-    <w:p>
-      <w:pPr>
-        <w:rPr>
-          <w:rFonts w:ascii="Arial" w:hAnsi="Arial" w:cs="Arial"/>
-        </w:rPr>
-      </w:pPr>
-      <w:r>
-        <w:rPr>
-          <w:rFonts w:ascii="Arial" w:hAnsi="Arial" w:cs="Arial"/>
-          <w:i/>
-        </w:rPr>
-        <w:t>13</w:t>
-      </w:r>
-      <w:r>
-        <w:rPr>
-          <w:rFonts w:ascii="Arial" w:hAnsi="Arial" w:cs="Arial"/>
-          <w:i/>
-          <w:vertAlign w:val="superscript"/>
-        </w:rPr>
-        <w:t>th</w:t>
-      </w:r>
-      <w:r>
-        <w:rPr>
-          <w:rFonts w:ascii="Arial" w:hAnsi="Arial" w:cs="Arial"/>
-          <w:i/>
-        </w:rPr>
-        <w:t xml:space="preserve"> October:</w:t>
-      </w:r>
-      <w:r>
-        <w:rPr>
-          <w:rFonts w:ascii="Arial" w:hAnsi="Arial" w:cs="Arial"/>
+          <w:rFonts w:asciiTheme="minorHAnsi" w:hAnsiTheme="minorHAnsi" w:cstheme="minorHAnsi"/>
         </w:rPr>
         <w:tab/>
       </w:r>
       <w:r>
         <w:rPr>
-          <w:rFonts w:ascii="Arial" w:hAnsi="Arial" w:cs="Arial"/>
+          <w:rFonts w:asciiTheme="minorHAnsi" w:hAnsiTheme="minorHAnsi" w:cstheme="minorHAnsi"/>
         </w:rPr>
         <w:tab/>
-      </w:r>
-      <w:r>
-        <w:rPr>
-          <w:rFonts w:ascii="Arial" w:hAnsi="Arial" w:cs="Arial"/>
-        </w:rPr>
-        <w:tab/>
-      </w:r>
-      <w:r>
-        <w:rPr>
-          <w:rFonts w:ascii="Arial" w:hAnsi="Arial" w:cs="Arial"/>
-        </w:rPr>
-        <w:t xml:space="preserve">Start with </w:t>
-      </w:r>
-      <w:r>
-        <w:rPr>
-          <w:rFonts w:ascii="Arial" w:hAnsi="Arial" w:cs="Arial"/>
-        </w:rPr>
-        <w:t xml:space="preserve">a </w:t>
-      </w:r>
-      <w:r>
-        <w:rPr>
-          <w:rFonts w:ascii="Arial" w:hAnsi="Arial" w:cs="Arial"/>
-        </w:rPr>
-        <w:t>HoloLens</w:t>
-      </w:r>
-      <w:r>
-        <w:rPr>
-          <w:rFonts w:ascii="Arial" w:hAnsi="Arial" w:cs="Arial"/>
-        </w:rPr>
-        <w:t>,</w:t>
-      </w:r>
-      <w:r>
-        <w:rPr>
-          <w:rFonts w:ascii="Arial" w:hAnsi="Arial" w:cs="Arial"/>
-        </w:rPr>
-        <w:t xml:space="preserve"> </w:t>
-      </w:r>
-      <w:r>
-        <w:rPr>
-          <w:rFonts w:ascii="Arial" w:hAnsi="Arial" w:cs="Arial"/>
-        </w:rPr>
-        <w:t>get running with Vuforia unity.</w:t>
-      </w:r>
-      <w:r>
-        <w:rPr>
-          <w:rFonts w:ascii="Arial" w:hAnsi="Arial" w:cs="Arial"/>
-        </w:rPr>
-        <w:tab/>
-      </w:r>
-    </w:p>
-    <w:p>
-      <w:pPr>
-        <w:ind w:left="2880" w:hanging="2880"/>
-        <w:rPr>
-          <w:rFonts w:ascii="Arial" w:hAnsi="Arial" w:cs="Arial"/>
-        </w:rPr>
-      </w:pPr>
-      <w:r>
-        <w:rPr>
-          <w:rFonts w:ascii="Arial" w:hAnsi="Arial" w:cs="Arial"/>
-          <w:i/>
-        </w:rPr>
-        <w:t>20</w:t>
-      </w:r>
-      <w:r>
-        <w:rPr>
-          <w:rFonts w:ascii="Arial" w:hAnsi="Arial" w:cs="Arial"/>
-          <w:i/>
-          <w:vertAlign w:val="superscript"/>
-        </w:rPr>
-        <w:t>th</w:t>
-      </w:r>
-      <w:r>
-        <w:rPr>
-          <w:rFonts w:ascii="Arial" w:hAnsi="Arial" w:cs="Arial"/>
-          <w:i/>
-        </w:rPr>
-        <w:t xml:space="preserve"> October: </w:t>
-      </w:r>
-      <w:r>
-        <w:rPr>
-          <w:rFonts w:ascii="Arial" w:hAnsi="Arial" w:cs="Arial"/>
-          <w:i/>
-        </w:rPr>
-        <w:tab/>
-      </w:r>
-      <w:r>
-        <w:rPr>
-          <w:rFonts w:ascii="Arial" w:hAnsi="Arial" w:cs="Arial"/>
-        </w:rPr>
-        <w:t>Build and apply simple</w:t>
-      </w:r>
-      <w:r>
-        <w:rPr>
-          <w:rFonts w:ascii="Arial" w:hAnsi="Arial" w:cs="Arial"/>
-        </w:rPr>
-        <w:t xml:space="preserve"> shaders to the manipulate the image</w:t>
-      </w:r>
-      <w:r>
-        <w:rPr>
-          <w:rFonts w:ascii="Arial" w:hAnsi="Arial" w:cs="Arial"/>
-        </w:rPr>
-        <w:t>.</w:t>
-      </w:r>
-    </w:p>
-    <w:p>
-      <w:pPr>
-        <w:ind w:left="720" w:hanging="720"/>
-        <w:rPr>
-          <w:rFonts w:ascii="Arial" w:hAnsi="Arial" w:cs="Arial"/>
-        </w:rPr>
-      </w:pPr>
-      <w:r>
-        <w:rPr>
-          <w:rFonts w:ascii="Arial" w:hAnsi="Arial" w:cs="Arial"/>
-          <w:i/>
-        </w:rPr>
-        <w:t>27</w:t>
-      </w:r>
-      <w:r>
-        <w:rPr>
-          <w:rFonts w:ascii="Arial" w:hAnsi="Arial" w:cs="Arial"/>
-          <w:i/>
-          <w:vertAlign w:val="superscript"/>
-        </w:rPr>
-        <w:t>th</w:t>
-      </w:r>
-      <w:r>
-        <w:rPr>
-          <w:rFonts w:ascii="Arial" w:hAnsi="Arial" w:cs="Arial"/>
-          <w:i/>
-        </w:rPr>
-        <w:t xml:space="preserve"> October:</w:t>
-      </w:r>
-      <w:r>
-        <w:rPr>
-          <w:rFonts w:ascii="Arial" w:hAnsi="Arial" w:cs="Arial"/>
-        </w:rPr>
-        <w:t xml:space="preserve"> </w:t>
-      </w:r>
-      <w:r>
-        <w:rPr>
-          <w:rFonts w:ascii="Arial" w:hAnsi="Arial" w:cs="Arial"/>
-        </w:rPr>
-        <w:tab/>
-      </w:r>
-      <w:r>
-        <w:rPr>
-          <w:rFonts w:ascii="Arial" w:hAnsi="Arial" w:cs="Arial"/>
-        </w:rPr>
-        <w:tab/>
-      </w:r>
-      <w:r>
-        <w:rPr>
-          <w:rFonts w:ascii="Arial" w:hAnsi="Arial" w:cs="Arial"/>
-        </w:rPr>
-        <w:t>Move on to Unity, working on the HoloLens.</w:t>
-      </w:r>
-    </w:p>
-    <w:p>
-      <w:pPr>
-        <w:ind w:left="720" w:hanging="720"/>
-        <w:rPr>
-          <w:rFonts w:ascii="Arial" w:hAnsi="Arial" w:cs="Arial"/>
-        </w:rPr>
-      </w:pPr>
-      <w:r>
-        <w:rPr>
-          <w:rFonts w:ascii="Arial" w:hAnsi="Arial" w:cs="Arial"/>
-          <w:i/>
-        </w:rPr>
-        <w:tab/>
-      </w:r>
-      <w:r>
-        <w:rPr>
-          <w:rFonts w:ascii="Arial" w:hAnsi="Arial" w:cs="Arial"/>
-          <w:i/>
-        </w:rPr>
-        <w:tab/>
-      </w:r>
-      <w:r>
-        <w:rPr>
-          <w:rFonts w:ascii="Arial" w:hAnsi="Arial" w:cs="Arial"/>
-          <w:i/>
-        </w:rPr>
-        <w:tab/>
-      </w:r>
-      <w:r>
-        <w:rPr>
-          <w:rFonts w:ascii="Arial" w:hAnsi="Arial" w:cs="Arial"/>
-          <w:i/>
-        </w:rPr>
-        <w:tab/>
-      </w:r>
-      <w:r>
-        <w:rPr>
-          <w:rFonts w:ascii="Arial" w:hAnsi="Arial" w:cs="Arial"/>
-        </w:rPr>
-        <w:t xml:space="preserve">Attempt to </w:t>
-      </w:r>
-      <w:r>
-        <w:rPr>
-          <w:rFonts w:ascii="Arial" w:hAnsi="Arial" w:cs="Arial"/>
-        </w:rPr>
-        <w:t>capture simple objects.</w:t>
-      </w:r>
-    </w:p>
-    <w:p>
-      <w:pPr>
-        <w:ind w:left="720" w:hanging="720"/>
-        <w:rPr>
-          <w:rFonts w:ascii="Arial" w:hAnsi="Arial" w:cs="Arial"/>
-        </w:rPr>
-      </w:pPr>
-      <w:r>
-        <w:rPr>
-          <w:rFonts w:ascii="Arial" w:hAnsi="Arial" w:cs="Arial"/>
-          <w:i/>
-        </w:rPr>
-        <w:t>3</w:t>
-      </w:r>
-      <w:r>
-        <w:rPr>
-          <w:rFonts w:ascii="Arial" w:hAnsi="Arial" w:cs="Arial"/>
-          <w:i/>
-          <w:vertAlign w:val="superscript"/>
-        </w:rPr>
-        <w:t>rd</w:t>
-      </w:r>
-      <w:r>
-        <w:rPr>
-          <w:rFonts w:ascii="Arial" w:hAnsi="Arial" w:cs="Arial"/>
-          <w:i/>
-        </w:rPr>
-        <w:t xml:space="preserve"> November:</w:t>
-      </w:r>
-      <w:r>
-        <w:rPr>
-          <w:rFonts w:ascii="Arial" w:hAnsi="Arial" w:cs="Arial"/>
-        </w:rPr>
-        <w:t xml:space="preserve"> </w:t>
-      </w:r>
-      <w:r>
-        <w:rPr>
-          <w:rFonts w:ascii="Arial" w:hAnsi="Arial" w:cs="Arial"/>
-        </w:rPr>
-        <w:tab/>
-      </w:r>
-      <w:r>
-        <w:rPr>
-          <w:rFonts w:ascii="Arial" w:hAnsi="Arial" w:cs="Arial"/>
-        </w:rPr>
-        <w:tab/>
-      </w:r>
-      <w:r>
-        <w:rPr>
-          <w:rFonts w:ascii="Arial" w:hAnsi="Arial" w:cs="Arial"/>
-        </w:rPr>
-        <w:t xml:space="preserve">Report back on </w:t>
-      </w:r>
-      <w:r>
-        <w:rPr>
-          <w:rFonts w:ascii="Arial" w:hAnsi="Arial" w:cs="Arial"/>
-        </w:rPr>
-        <w:t>findings, writing Interim Report</w:t>
-      </w:r>
-      <w:r>
-        <w:rPr>
-          <w:rFonts w:ascii="Arial" w:hAnsi="Arial" w:cs="Arial"/>
-        </w:rPr>
-        <w:t>.</w:t>
-      </w:r>
-    </w:p>
-    <w:p>
-      <w:pPr>
-        <w:ind w:left="2160"/>
-        <w:rPr>
-          <w:rFonts w:ascii="Arial" w:hAnsi="Arial" w:cs="Arial"/>
-        </w:rPr>
-      </w:pPr>
-      <w:r>
-        <w:rPr>
-          <w:rFonts w:ascii="Arial" w:hAnsi="Arial" w:cs="Arial"/>
-          <w:i/>
-        </w:rPr>
-        <w:t>(evidence of attending meetings, aims and objectives, having a plan of work</w:t>
-      </w:r>
-      <w:r>
-        <w:rPr>
-          <w:rFonts w:ascii="Arial" w:hAnsi="Arial" w:cs="Arial"/>
-          <w:i/>
-        </w:rPr>
-        <w:t>, how I am going evaluate</w:t>
-      </w:r>
-      <w:r>
-        <w:rPr>
-          <w:rFonts w:ascii="Arial" w:hAnsi="Arial" w:cs="Arial"/>
-          <w:i/>
-        </w:rPr>
-        <w:t xml:space="preserve"> </w:t>
-      </w:r>
-      <w:bookmarkStart w:id="0" w:name="_GoBack"/>
-      <w:bookmarkEnd w:id="0"/>
-      <w:r>
-        <w:rPr>
-          <w:rFonts w:ascii="Arial" w:hAnsi="Arial" w:cs="Arial"/>
-          <w:i/>
-        </w:rPr>
-        <w:t>.)</w:t>
-      </w:r>
-    </w:p>
-    <w:p>
-      <w:pPr>
-        <w:ind w:left="720" w:hanging="720"/>
-        <w:rPr>
-          <w:rFonts w:ascii="Arial" w:hAnsi="Arial" w:cs="Arial"/>
-        </w:rPr>
-      </w:pPr>
-    </w:p>
-    <w:p>
-      <w:pPr>
-        <w:jc w:val="center"/>
-        <w:rPr>
-          <w:rFonts w:ascii="Arial" w:hAnsi="Arial" w:cs="Arial"/>
-          <w:i/>
-          <w:sz w:val="18"/>
-        </w:rPr>
-      </w:pPr>
-      <w:r>
-        <w:rPr>
-          <w:rFonts w:ascii="Arial" w:hAnsi="Arial" w:cs="Arial"/>
-          <w:i/>
-          <w:sz w:val="18"/>
-        </w:rPr>
-        <w:t>~~</w:t>
-      </w:r>
-      <w:r>
-        <w:rPr>
-          <w:rFonts w:ascii="Arial" w:hAnsi="Arial" w:cs="Arial"/>
-          <w:i/>
-          <w:sz w:val="18"/>
-        </w:rPr>
-        <w:t>~~~~</w:t>
-      </w:r>
-      <w:r>
-        <w:rPr>
-          <w:rFonts w:ascii="Arial" w:hAnsi="Arial" w:cs="Arial"/>
-          <w:i/>
-          <w:sz w:val="18"/>
-        </w:rPr>
-        <w:t>~~~~~~~~~~~~~~~~~~</w:t>
-      </w:r>
-      <w:r>
-        <w:rPr>
-          <w:rFonts w:ascii="Arial" w:hAnsi="Arial" w:cs="Arial"/>
-          <w:i/>
-          <w:sz w:val="18"/>
-        </w:rPr>
-        <w:t>Below to be done next year</w:t>
-      </w:r>
-      <w:r>
-        <w:rPr>
-          <w:rFonts w:ascii="Arial" w:hAnsi="Arial" w:cs="Arial"/>
-          <w:i/>
-          <w:sz w:val="18"/>
-        </w:rPr>
-        <w:t>~~~~~~~~~~~~~~~~~~</w:t>
-      </w:r>
-      <w:r>
-        <w:rPr>
-          <w:rFonts w:ascii="Arial" w:hAnsi="Arial" w:cs="Arial"/>
-          <w:i/>
-          <w:sz w:val="18"/>
-        </w:rPr>
-        <w:t>~~~~</w:t>
-      </w:r>
-      <w:r>
-        <w:rPr>
-          <w:rFonts w:ascii="Arial" w:hAnsi="Arial" w:cs="Arial"/>
-          <w:i/>
-          <w:sz w:val="18"/>
-        </w:rPr>
-        <w:t>~~</w:t>
-      </w:r>
-    </w:p>
-    <w:p>
-      <w:pPr>
-        <w:ind w:left="720" w:hanging="720"/>
-        <w:rPr>
-          <w:rFonts w:ascii="Arial" w:hAnsi="Arial" w:cs="Arial"/>
+        <w:t>Explore manipulation of objects.</w:t>
+      </w:r>
+    </w:p>
+    <w:p>
+      <w:pPr>
+        <w:ind w:left="720"/>
+        <w:rPr>
+          <w:rFonts w:asciiTheme="minorHAnsi" w:hAnsiTheme="minorHAnsi" w:cstheme="minorHAnsi"/>
         </w:rPr>
       </w:pPr>
     </w:p>
@@ -724,26 +435,40 @@
       <w:pPr>
         <w:ind w:firstLine="720"/>
         <w:rPr>
-          <w:rFonts w:ascii="Arial" w:hAnsi="Arial" w:cs="Arial"/>
-        </w:rPr>
-      </w:pPr>
-      <w:r>
-        <w:rPr>
-          <w:rFonts w:ascii="Arial" w:hAnsi="Arial" w:cs="Arial"/>
-        </w:rPr>
-        <w:t>Expand on above methods to capture more complex objects.</w:t>
+          <w:rFonts w:asciiTheme="minorHAnsi" w:hAnsiTheme="minorHAnsi" w:cstheme="minorHAnsi"/>
+          <w:i/>
+          <w:sz w:val="20"/>
+          <w:szCs w:val="20"/>
+        </w:rPr>
+      </w:pPr>
+      <w:r>
+        <w:rPr>
+          <w:rFonts w:asciiTheme="minorHAnsi" w:hAnsiTheme="minorHAnsi" w:cstheme="minorHAnsi"/>
+          <w:i/>
+          <w:sz w:val="20"/>
+          <w:szCs w:val="20"/>
+        </w:rPr>
+        <w:t>~~~~~~~~~~~~~~~~~~~~~~~~Below to be done next year~~~~~~~~~~~~~~~~~~~~~~~~</w:t>
       </w:r>
     </w:p>
     <w:p>
       <w:pPr>
         <w:ind w:left="720"/>
         <w:rPr>
-          <w:rFonts w:ascii="Arial" w:hAnsi="Arial" w:cs="Arial"/>
-        </w:rPr>
-      </w:pPr>
-      <w:r>
-        <w:rPr>
-          <w:rFonts w:ascii="Arial" w:hAnsi="Arial" w:cs="Arial"/>
+          <w:rFonts w:asciiTheme="minorHAnsi" w:hAnsiTheme="minorHAnsi" w:cstheme="minorHAnsi"/>
+        </w:rPr>
+      </w:pPr>
+    </w:p>
+    <w:p>
+      <w:pPr>
+        <w:ind w:left="720"/>
+        <w:rPr>
+          <w:rFonts w:asciiTheme="minorHAnsi" w:hAnsiTheme="minorHAnsi" w:cstheme="minorHAnsi"/>
+        </w:rPr>
+      </w:pPr>
+      <w:r>
+        <w:rPr>
+          <w:rFonts w:asciiTheme="minorHAnsi" w:hAnsiTheme="minorHAnsi" w:cstheme="minorHAnsi"/>
         </w:rPr>
         <w:t>Explore and evaluate the extent to which the objects can be manipulated in real-time.</w:t>
       </w:r>
@@ -752,12 +477,12 @@
       <w:pPr>
         <w:ind w:firstLine="720"/>
         <w:rPr>
-          <w:rFonts w:ascii="Arial" w:hAnsi="Arial" w:cs="Arial"/>
-        </w:rPr>
-      </w:pPr>
-      <w:r>
-        <w:rPr>
-          <w:rFonts w:ascii="Arial" w:hAnsi="Arial" w:cs="Arial"/>
+          <w:rFonts w:asciiTheme="minorHAnsi" w:hAnsiTheme="minorHAnsi" w:cstheme="minorHAnsi"/>
+        </w:rPr>
+      </w:pPr>
+      <w:r>
+        <w:rPr>
+          <w:rFonts w:asciiTheme="minorHAnsi" w:hAnsiTheme="minorHAnsi" w:cstheme="minorHAnsi"/>
         </w:rPr>
         <w:t>Document and report findings, writing dissertation.</w:t>
       </w:r>
@@ -766,23 +491,24 @@
       <w:pPr>
         <w:ind w:firstLine="720"/>
         <w:rPr>
-          <w:rFonts w:ascii="Arial" w:hAnsi="Arial" w:cs="Arial"/>
-        </w:rPr>
-      </w:pPr>
-      <w:r>
-        <w:rPr>
-          <w:rFonts w:ascii="Arial" w:hAnsi="Arial" w:cs="Arial"/>
-        </w:rPr>
-        <w:t>Desi</w:t>
-      </w:r>
-      <w:r>
-        <w:rPr>
-          <w:rFonts w:ascii="Arial" w:hAnsi="Arial" w:cs="Arial"/>
-        </w:rPr>
-        <w:t>gn and create poster.</w:t>
-      </w:r>
-    </w:p>
-    <w:p/>
+          <w:rFonts w:asciiTheme="minorHAnsi" w:hAnsiTheme="minorHAnsi" w:cstheme="minorHAnsi"/>
+        </w:rPr>
+      </w:pPr>
+      <w:r>
+        <w:rPr>
+          <w:rFonts w:asciiTheme="minorHAnsi" w:hAnsiTheme="minorHAnsi" w:cstheme="minorHAnsi"/>
+        </w:rPr>
+        <w:t>Design and create poster.</w:t>
+      </w:r>
+    </w:p>
+    <w:bookmarkEnd w:id="0"/>
+    <w:p>
+      <w:pPr>
+        <w:rPr>
+          <w:rFonts w:asciiTheme="minorHAnsi" w:hAnsiTheme="minorHAnsi" w:cstheme="minorHAnsi"/>
+        </w:rPr>
+      </w:pPr>
+    </w:p>
     <w:sectPr>
       <w:headerReference w:type="default" r:id="rId7"/>
       <w:footerReference w:type="default" r:id="rId8"/>
@@ -845,7 +571,7 @@
       <w:rPr>
         <w:noProof/>
       </w:rPr>
-      <w:t>06/10/2017</w:t>
+      <w:t>02/11/2017</w:t>
     </w:r>
     <w:r>
       <w:fldChar w:fldCharType="end"/>

</xml_diff>

<commit_message>
Added dissertation template. Updated detailed plan.
</commit_message>
<xml_diff>
--- a/DetailedPlan.docx
+++ b/DetailedPlan.docx
@@ -9,7 +9,6 @@
           <w:u w:val="single"/>
         </w:rPr>
       </w:pPr>
-      <w:bookmarkStart w:id="0" w:name="_GoBack"/>
       <w:r>
         <w:rPr>
           <w:rFonts w:asciiTheme="minorHAnsi" w:hAnsiTheme="minorHAnsi" w:cstheme="minorHAnsi"/>
@@ -51,7 +50,7 @@
           <w:rFonts w:asciiTheme="minorHAnsi" w:hAnsiTheme="minorHAnsi" w:cstheme="minorHAnsi"/>
           <w:i/>
         </w:rPr>
-        <w:t>X 29</w:t>
+        <w:t>16</w:t>
       </w:r>
       <w:r>
         <w:rPr>
@@ -66,7 +65,35 @@
           <w:rFonts w:asciiTheme="minorHAnsi" w:hAnsiTheme="minorHAnsi" w:cstheme="minorHAnsi"/>
           <w:i/>
         </w:rPr>
-        <w:t xml:space="preserve"> September:</w:t>
+        <w:t xml:space="preserve"> </w:t>
+      </w:r>
+      <w:r>
+        <w:rPr>
+          <w:rFonts w:asciiTheme="minorHAnsi" w:hAnsiTheme="minorHAnsi" w:cstheme="minorHAnsi"/>
+          <w:i/>
+        </w:rPr>
+        <w:t>Feb</w:t>
+      </w:r>
+      <w:r>
+        <w:rPr>
+          <w:rFonts w:asciiTheme="minorHAnsi" w:hAnsiTheme="minorHAnsi" w:cstheme="minorHAnsi"/>
+          <w:i/>
+        </w:rPr>
+        <w:t>r</w:t>
+      </w:r>
+      <w:r>
+        <w:rPr>
+          <w:rFonts w:asciiTheme="minorHAnsi" w:hAnsiTheme="minorHAnsi" w:cstheme="minorHAnsi"/>
+          <w:i/>
+        </w:rPr>
+        <w:t>uary</w:t>
+      </w:r>
+      <w:r>
+        <w:rPr>
+          <w:rFonts w:asciiTheme="minorHAnsi" w:hAnsiTheme="minorHAnsi" w:cstheme="minorHAnsi"/>
+          <w:i/>
+        </w:rPr>
+        <w:t>:</w:t>
       </w:r>
       <w:r>
         <w:rPr>
@@ -85,8 +112,15 @@
       <w:r>
         <w:rPr>
           <w:rFonts w:asciiTheme="minorHAnsi" w:hAnsiTheme="minorHAnsi" w:cstheme="minorHAnsi"/>
-        </w:rPr>
-        <w:t>Write Initial Project Overview and Project Plan.</w:t>
+          <w:i/>
+        </w:rPr>
+        <w:tab/>
+      </w:r>
+      <w:r>
+        <w:rPr>
+          <w:rFonts w:asciiTheme="minorHAnsi" w:hAnsiTheme="minorHAnsi" w:cstheme="minorHAnsi"/>
+        </w:rPr>
+        <w:t>Write detailed plan, begin with Unity implementation.</w:t>
       </w:r>
     </w:p>
     <w:p>
@@ -101,7 +135,7 @@
           <w:rFonts w:asciiTheme="minorHAnsi" w:hAnsiTheme="minorHAnsi" w:cstheme="minorHAnsi"/>
           <w:i/>
         </w:rPr>
-        <w:t>X 13</w:t>
+        <w:t>2</w:t>
       </w:r>
       <w:r>
         <w:rPr>
@@ -109,14 +143,21 @@
           <w:i/>
           <w:vertAlign w:val="superscript"/>
         </w:rPr>
-        <w:t>th</w:t>
-      </w:r>
-      <w:r>
-        <w:rPr>
-          <w:rFonts w:asciiTheme="minorHAnsi" w:hAnsiTheme="minorHAnsi" w:cstheme="minorHAnsi"/>
-          <w:i/>
-        </w:rPr>
-        <w:t xml:space="preserve"> October:</w:t>
+        <w:t>nd</w:t>
+      </w:r>
+      <w:r>
+        <w:rPr>
+          <w:rFonts w:asciiTheme="minorHAnsi" w:hAnsiTheme="minorHAnsi" w:cstheme="minorHAnsi"/>
+          <w:i/>
+        </w:rPr>
+        <w:t xml:space="preserve"> March</w:t>
+      </w:r>
+      <w:r>
+        <w:rPr>
+          <w:rFonts w:asciiTheme="minorHAnsi" w:hAnsiTheme="minorHAnsi" w:cstheme="minorHAnsi"/>
+          <w:i/>
+        </w:rPr>
+        <w:t>:</w:t>
       </w:r>
       <w:r>
         <w:rPr>
@@ -129,84 +170,80 @@
           <w:rFonts w:asciiTheme="minorHAnsi" w:hAnsiTheme="minorHAnsi" w:cstheme="minorHAnsi"/>
         </w:rPr>
         <w:tab/>
-        <w:t>Research similar attempts at mixed-reality object manipulation.</w:t>
+      </w:r>
+      <w:r>
+        <w:rPr>
+          <w:rFonts w:asciiTheme="minorHAnsi" w:hAnsiTheme="minorHAnsi" w:cstheme="minorHAnsi"/>
+        </w:rPr>
+        <w:t>Simple object capture.</w:t>
       </w:r>
     </w:p>
     <w:p>
       <w:pPr>
-        <w:ind w:left="2880"/>
-        <w:rPr>
-          <w:rFonts w:asciiTheme="minorHAnsi" w:hAnsiTheme="minorHAnsi" w:cstheme="minorHAnsi"/>
-        </w:rPr>
-      </w:pPr>
-      <w:r>
-        <w:rPr>
-          <w:rFonts w:asciiTheme="minorHAnsi" w:hAnsiTheme="minorHAnsi" w:cstheme="minorHAnsi"/>
-        </w:rPr>
-        <w:t>Research required software and decide on preferred way to proceed.</w:t>
+        <w:ind w:left="2880" w:hanging="2880"/>
+        <w:rPr>
+          <w:rFonts w:asciiTheme="minorHAnsi" w:hAnsiTheme="minorHAnsi" w:cstheme="minorHAnsi"/>
+        </w:rPr>
+      </w:pPr>
+      <w:r>
+        <w:rPr>
+          <w:rFonts w:asciiTheme="minorHAnsi" w:hAnsiTheme="minorHAnsi" w:cstheme="minorHAnsi"/>
+          <w:i/>
+        </w:rPr>
+        <w:tab/>
+      </w:r>
+      <w:r>
+        <w:rPr>
+          <w:rFonts w:asciiTheme="minorHAnsi" w:hAnsiTheme="minorHAnsi" w:cstheme="minorHAnsi"/>
+        </w:rPr>
+        <w:t xml:space="preserve">Begin writing dissertation (lit review, </w:t>
+      </w:r>
+      <w:r>
+        <w:rPr>
+          <w:rFonts w:asciiTheme="minorHAnsi" w:hAnsiTheme="minorHAnsi" w:cstheme="minorHAnsi"/>
+        </w:rPr>
+        <w:t>gathering references)</w:t>
+      </w:r>
+      <w:r>
+        <w:rPr>
+          <w:rFonts w:asciiTheme="minorHAnsi" w:hAnsiTheme="minorHAnsi" w:cstheme="minorHAnsi"/>
+        </w:rPr>
+        <w:t>.</w:t>
       </w:r>
     </w:p>
     <w:p>
       <w:pPr>
-        <w:rPr>
-          <w:rFonts w:asciiTheme="minorHAnsi" w:hAnsiTheme="minorHAnsi" w:cstheme="minorHAnsi"/>
-        </w:rPr>
-      </w:pPr>
-      <w:r>
-        <w:rPr>
-          <w:rFonts w:asciiTheme="minorHAnsi" w:hAnsiTheme="minorHAnsi" w:cstheme="minorHAnsi"/>
-          <w:i/>
-        </w:rPr>
-        <w:t>X 20</w:t>
-      </w:r>
-      <w:r>
-        <w:rPr>
-          <w:rFonts w:asciiTheme="minorHAnsi" w:hAnsiTheme="minorHAnsi" w:cstheme="minorHAnsi"/>
-          <w:i/>
-          <w:vertAlign w:val="superscript"/>
-        </w:rPr>
-        <w:t>th</w:t>
-      </w:r>
-      <w:r>
-        <w:rPr>
-          <w:rFonts w:asciiTheme="minorHAnsi" w:hAnsiTheme="minorHAnsi" w:cstheme="minorHAnsi"/>
-          <w:i/>
-        </w:rPr>
-        <w:t xml:space="preserve"> October:</w:t>
-      </w:r>
-      <w:r>
-        <w:rPr>
-          <w:rFonts w:asciiTheme="minorHAnsi" w:hAnsiTheme="minorHAnsi" w:cstheme="minorHAnsi"/>
-        </w:rPr>
-        <w:tab/>
-      </w:r>
-      <w:r>
-        <w:rPr>
-          <w:rFonts w:asciiTheme="minorHAnsi" w:hAnsiTheme="minorHAnsi" w:cstheme="minorHAnsi"/>
-        </w:rPr>
-        <w:tab/>
-        <w:t>Start with a HoloLens, get a basic app running.</w:t>
-      </w:r>
-      <w:r>
-        <w:rPr>
-          <w:rFonts w:asciiTheme="minorHAnsi" w:hAnsiTheme="minorHAnsi" w:cstheme="minorHAnsi"/>
-        </w:rPr>
-        <w:tab/>
+        <w:ind w:left="720"/>
+        <w:rPr>
+          <w:rFonts w:asciiTheme="minorHAnsi" w:hAnsiTheme="minorHAnsi" w:cstheme="minorHAnsi"/>
+          <w:i/>
+          <w:sz w:val="20"/>
+          <w:szCs w:val="20"/>
+        </w:rPr>
+      </w:pPr>
+      <w:r>
+        <w:rPr>
+          <w:rFonts w:asciiTheme="minorHAnsi" w:hAnsiTheme="minorHAnsi" w:cstheme="minorHAnsi"/>
+          <w:i/>
+          <w:sz w:val="20"/>
+          <w:szCs w:val="20"/>
+        </w:rPr>
+        <w:t>~~~~~~~~~~~~~~~~~~Below subject to change based on progress~~~~~~~~~~~~~~~~~~</w:t>
       </w:r>
     </w:p>
     <w:p>
       <w:pPr>
-        <w:ind w:left="720" w:hanging="720"/>
-        <w:rPr>
-          <w:rFonts w:asciiTheme="minorHAnsi" w:hAnsiTheme="minorHAnsi" w:cstheme="minorHAnsi"/>
-        </w:rPr>
-      </w:pPr>
-      <w:r>
-        <w:rPr>
-          <w:rFonts w:asciiTheme="minorHAnsi" w:hAnsiTheme="minorHAnsi" w:cstheme="minorHAnsi"/>
-          <w:i/>
-        </w:rPr>
-        <w:t>X 3</w:t>
+        <w:ind w:left="2880" w:hanging="2880"/>
+        <w:rPr>
+          <w:rFonts w:asciiTheme="minorHAnsi" w:hAnsiTheme="minorHAnsi" w:cstheme="minorHAnsi"/>
+        </w:rPr>
+      </w:pPr>
+      <w:r>
+        <w:rPr>
+          <w:rFonts w:asciiTheme="minorHAnsi" w:hAnsiTheme="minorHAnsi" w:cstheme="minorHAnsi"/>
+          <w:i/>
+        </w:rPr>
+        <w:t>16</w:t>
       </w:r>
       <w:r>
         <w:rPr>
@@ -214,24 +251,32 @@
           <w:i/>
           <w:vertAlign w:val="superscript"/>
         </w:rPr>
-        <w:t>rd</w:t>
-      </w:r>
-      <w:r>
-        <w:rPr>
-          <w:rFonts w:asciiTheme="minorHAnsi" w:hAnsiTheme="minorHAnsi" w:cstheme="minorHAnsi"/>
-          <w:i/>
-        </w:rPr>
-        <w:t xml:space="preserve"> November:</w:t>
-      </w:r>
-      <w:r>
-        <w:rPr>
-          <w:rFonts w:asciiTheme="minorHAnsi" w:hAnsiTheme="minorHAnsi" w:cstheme="minorHAnsi"/>
+        <w:t>th</w:t>
+      </w:r>
+      <w:r>
+        <w:rPr>
+          <w:rFonts w:asciiTheme="minorHAnsi" w:hAnsiTheme="minorHAnsi" w:cstheme="minorHAnsi"/>
+          <w:i/>
         </w:rPr>
         <w:t xml:space="preserve"> </w:t>
       </w:r>
       <w:r>
         <w:rPr>
           <w:rFonts w:asciiTheme="minorHAnsi" w:hAnsiTheme="minorHAnsi" w:cstheme="minorHAnsi"/>
+          <w:i/>
+        </w:rPr>
+        <w:t>March</w:t>
+      </w:r>
+      <w:r>
+        <w:rPr>
+          <w:rFonts w:asciiTheme="minorHAnsi" w:hAnsiTheme="minorHAnsi" w:cstheme="minorHAnsi"/>
+          <w:i/>
+        </w:rPr>
+        <w:t>:</w:t>
+      </w:r>
+      <w:r>
+        <w:rPr>
+          <w:rFonts w:asciiTheme="minorHAnsi" w:hAnsiTheme="minorHAnsi" w:cstheme="minorHAnsi"/>
         </w:rPr>
         <w:tab/>
       </w:r>
@@ -239,89 +284,213 @@
         <w:rPr>
           <w:rFonts w:asciiTheme="minorHAnsi" w:hAnsiTheme="minorHAnsi" w:cstheme="minorHAnsi"/>
         </w:rPr>
+        <w:t xml:space="preserve">Explore and evaluate the extent to which the objects </w:t>
+      </w:r>
+      <w:r>
+        <w:rPr>
+          <w:rFonts w:asciiTheme="minorHAnsi" w:hAnsiTheme="minorHAnsi" w:cstheme="minorHAnsi"/>
+        </w:rPr>
+        <w:t>can be manipulated in real-time</w:t>
+      </w:r>
+      <w:r>
+        <w:rPr>
+          <w:rFonts w:asciiTheme="minorHAnsi" w:hAnsiTheme="minorHAnsi" w:cstheme="minorHAnsi"/>
+        </w:rPr>
+        <w:t>.</w:t>
+      </w:r>
+      <w:r>
+        <w:rPr>
+          <w:rFonts w:asciiTheme="minorHAnsi" w:hAnsiTheme="minorHAnsi" w:cstheme="minorHAnsi"/>
+        </w:rPr>
         <w:tab/>
-        <w:t>Report back on findings, writing Interim Report.</w:t>
       </w:r>
     </w:p>
     <w:p>
       <w:pPr>
-        <w:ind w:left="2880"/>
-        <w:rPr>
-          <w:rFonts w:asciiTheme="minorHAnsi" w:hAnsiTheme="minorHAnsi" w:cstheme="minorHAnsi"/>
-          <w:i/>
-          <w:sz w:val="20"/>
-          <w:szCs w:val="20"/>
-        </w:rPr>
-      </w:pPr>
-      <w:r>
-        <w:rPr>
-          <w:rFonts w:asciiTheme="minorHAnsi" w:hAnsiTheme="minorHAnsi" w:cstheme="minorHAnsi"/>
-          <w:i/>
-          <w:sz w:val="20"/>
-          <w:szCs w:val="20"/>
-        </w:rPr>
-        <w:t>(Evidence of attending meetings, aims and objectives, having a plan of work, how I am going evaluate.)</w:t>
+        <w:rPr>
+          <w:rFonts w:asciiTheme="minorHAnsi" w:hAnsiTheme="minorHAnsi" w:cstheme="minorHAnsi"/>
+        </w:rPr>
+      </w:pPr>
+      <w:r>
+        <w:rPr>
+          <w:rFonts w:asciiTheme="minorHAnsi" w:hAnsiTheme="minorHAnsi" w:cstheme="minorHAnsi"/>
+          <w:i/>
+        </w:rPr>
+        <w:t>30</w:t>
+      </w:r>
+      <w:r>
+        <w:rPr>
+          <w:rFonts w:asciiTheme="minorHAnsi" w:hAnsiTheme="minorHAnsi" w:cstheme="minorHAnsi"/>
+          <w:i/>
+          <w:vertAlign w:val="superscript"/>
+        </w:rPr>
+        <w:t>th</w:t>
+      </w:r>
+      <w:r>
+        <w:rPr>
+          <w:rFonts w:asciiTheme="minorHAnsi" w:hAnsiTheme="minorHAnsi" w:cstheme="minorHAnsi"/>
+          <w:i/>
+        </w:rPr>
+        <w:t xml:space="preserve"> </w:t>
+      </w:r>
+      <w:r>
+        <w:rPr>
+          <w:rFonts w:asciiTheme="minorHAnsi" w:hAnsiTheme="minorHAnsi" w:cstheme="minorHAnsi"/>
+          <w:i/>
+        </w:rPr>
+        <w:t>March</w:t>
+      </w:r>
+      <w:r>
+        <w:rPr>
+          <w:rFonts w:asciiTheme="minorHAnsi" w:hAnsiTheme="minorHAnsi" w:cstheme="minorHAnsi"/>
+          <w:i/>
+        </w:rPr>
+        <w:t>:</w:t>
+      </w:r>
+      <w:r>
+        <w:rPr>
+          <w:rFonts w:asciiTheme="minorHAnsi" w:hAnsiTheme="minorHAnsi" w:cstheme="minorHAnsi"/>
+        </w:rPr>
+        <w:t xml:space="preserve"> </w:t>
+      </w:r>
+      <w:r>
+        <w:rPr>
+          <w:rFonts w:asciiTheme="minorHAnsi" w:hAnsiTheme="minorHAnsi" w:cstheme="minorHAnsi"/>
+        </w:rPr>
+        <w:tab/>
+      </w:r>
+      <w:r>
+        <w:rPr>
+          <w:rFonts w:asciiTheme="minorHAnsi" w:hAnsiTheme="minorHAnsi" w:cstheme="minorHAnsi"/>
+        </w:rPr>
+        <w:tab/>
+      </w:r>
+      <w:r>
+        <w:rPr>
+          <w:rFonts w:asciiTheme="minorHAnsi" w:hAnsiTheme="minorHAnsi" w:cstheme="minorHAnsi"/>
+        </w:rPr>
+        <w:tab/>
+      </w:r>
+      <w:r>
+        <w:rPr>
+          <w:rFonts w:asciiTheme="minorHAnsi" w:hAnsiTheme="minorHAnsi" w:cstheme="minorHAnsi"/>
+        </w:rPr>
+        <w:t>Document and report findings, writing dissertation.</w:t>
       </w:r>
     </w:p>
     <w:p>
       <w:pPr>
-        <w:ind w:left="2880"/>
-        <w:rPr>
-          <w:rFonts w:asciiTheme="minorHAnsi" w:hAnsiTheme="minorHAnsi" w:cstheme="minorHAnsi"/>
-          <w:i/>
-          <w:sz w:val="20"/>
-          <w:szCs w:val="20"/>
-        </w:rPr>
-      </w:pPr>
+        <w:rPr>
+          <w:rFonts w:asciiTheme="minorHAnsi" w:hAnsiTheme="minorHAnsi" w:cstheme="minorHAnsi"/>
+        </w:rPr>
+      </w:pPr>
+      <w:r>
+        <w:rPr>
+          <w:rFonts w:asciiTheme="minorHAnsi" w:hAnsiTheme="minorHAnsi" w:cstheme="minorHAnsi"/>
+          <w:i/>
+        </w:rPr>
+        <w:t>11</w:t>
+      </w:r>
+      <w:r>
+        <w:rPr>
+          <w:rFonts w:asciiTheme="minorHAnsi" w:hAnsiTheme="minorHAnsi" w:cstheme="minorHAnsi"/>
+          <w:i/>
+          <w:vertAlign w:val="superscript"/>
+        </w:rPr>
+        <w:t>th</w:t>
+      </w:r>
+      <w:r>
+        <w:rPr>
+          <w:rFonts w:asciiTheme="minorHAnsi" w:hAnsiTheme="minorHAnsi" w:cstheme="minorHAnsi"/>
+          <w:i/>
+        </w:rPr>
+        <w:t xml:space="preserve"> April</w:t>
+      </w:r>
+      <w:r>
+        <w:rPr>
+          <w:rFonts w:asciiTheme="minorHAnsi" w:hAnsiTheme="minorHAnsi" w:cstheme="minorHAnsi"/>
+          <w:i/>
+        </w:rPr>
+        <w:t xml:space="preserve">: </w:t>
+      </w:r>
+      <w:r>
+        <w:rPr>
+          <w:rFonts w:asciiTheme="minorHAnsi" w:hAnsiTheme="minorHAnsi" w:cstheme="minorHAnsi"/>
+          <w:i/>
+        </w:rPr>
+        <w:tab/>
+      </w:r>
+      <w:r>
+        <w:rPr>
+          <w:rFonts w:asciiTheme="minorHAnsi" w:hAnsiTheme="minorHAnsi" w:cstheme="minorHAnsi"/>
+          <w:i/>
+        </w:rPr>
+        <w:tab/>
+      </w:r>
+      <w:r>
+        <w:rPr>
+          <w:rFonts w:asciiTheme="minorHAnsi" w:hAnsiTheme="minorHAnsi" w:cstheme="minorHAnsi"/>
+          <w:i/>
+        </w:rPr>
+        <w:tab/>
+      </w:r>
+      <w:r>
+        <w:rPr>
+          <w:rFonts w:asciiTheme="minorHAnsi" w:hAnsiTheme="minorHAnsi" w:cstheme="minorHAnsi"/>
+        </w:rPr>
+        <w:t xml:space="preserve">Finishing </w:t>
+      </w:r>
+      <w:r>
+        <w:rPr>
+          <w:rFonts w:asciiTheme="minorHAnsi" w:hAnsiTheme="minorHAnsi" w:cstheme="minorHAnsi"/>
+        </w:rPr>
+        <w:t xml:space="preserve">dissertation. </w:t>
+      </w:r>
+      <w:r>
+        <w:rPr>
+          <w:rFonts w:asciiTheme="minorHAnsi" w:hAnsiTheme="minorHAnsi" w:cstheme="minorHAnsi"/>
+        </w:rPr>
+        <w:t>Design and create</w:t>
+      </w:r>
+      <w:r>
+        <w:rPr>
+          <w:rFonts w:asciiTheme="minorHAnsi" w:hAnsiTheme="minorHAnsi" w:cstheme="minorHAnsi"/>
+        </w:rPr>
+        <w:t xml:space="preserve"> a poster.</w:t>
+      </w:r>
     </w:p>
     <w:p>
       <w:pPr>
-        <w:ind w:left="720"/>
-        <w:rPr>
-          <w:rFonts w:asciiTheme="minorHAnsi" w:hAnsiTheme="minorHAnsi" w:cstheme="minorHAnsi"/>
-          <w:i/>
-          <w:sz w:val="20"/>
-          <w:szCs w:val="20"/>
-        </w:rPr>
-      </w:pPr>
-      <w:r>
-        <w:rPr>
-          <w:rFonts w:asciiTheme="minorHAnsi" w:hAnsiTheme="minorHAnsi" w:cstheme="minorHAnsi"/>
-          <w:i/>
-          <w:sz w:val="20"/>
-          <w:szCs w:val="20"/>
-        </w:rPr>
-        <w:t>~~~~~~~~~~~~~~~~~~Below subject to change based on progress~~~~~~~~~~~~~~~~~~</w:t>
-      </w:r>
+        <w:rPr>
+          <w:rFonts w:asciiTheme="minorHAnsi" w:hAnsiTheme="minorHAnsi" w:cstheme="minorHAnsi"/>
+        </w:rPr>
+      </w:pPr>
     </w:p>
     <w:p>
       <w:pPr>
-        <w:ind w:left="720"/>
-        <w:rPr>
-          <w:rFonts w:asciiTheme="minorHAnsi" w:hAnsiTheme="minorHAnsi" w:cstheme="minorHAnsi"/>
-          <w:i/>
-          <w:sz w:val="20"/>
-          <w:szCs w:val="20"/>
-        </w:rPr>
-      </w:pPr>
+        <w:rPr>
+          <w:rFonts w:asciiTheme="minorHAnsi" w:hAnsiTheme="minorHAnsi" w:cstheme="minorHAnsi"/>
+        </w:rPr>
+      </w:pPr>
+      <w:bookmarkStart w:id="0" w:name="_GoBack"/>
+      <w:bookmarkEnd w:id="0"/>
     </w:p>
     <w:p>
       <w:pPr>
-        <w:rPr>
-          <w:rFonts w:asciiTheme="minorHAnsi" w:hAnsiTheme="minorHAnsi" w:cstheme="minorHAnsi"/>
-        </w:rPr>
-      </w:pPr>
-      <w:r>
-        <w:rPr>
-          <w:rFonts w:asciiTheme="minorHAnsi" w:hAnsiTheme="minorHAnsi" w:cstheme="minorHAnsi"/>
-          <w:i/>
-        </w:rPr>
-        <w:t>17</w:t>
-      </w:r>
-      <w:r>
-        <w:rPr>
-          <w:rFonts w:asciiTheme="minorHAnsi" w:hAnsiTheme="minorHAnsi" w:cstheme="minorHAnsi"/>
-          <w:i/>
+        <w:ind w:firstLine="720"/>
+        <w:rPr>
+          <w:rFonts w:asciiTheme="minorHAnsi" w:hAnsiTheme="minorHAnsi" w:cstheme="minorHAnsi"/>
+        </w:rPr>
+      </w:pPr>
+      <w:r>
+        <w:rPr>
+          <w:rFonts w:asciiTheme="minorHAnsi" w:hAnsiTheme="minorHAnsi" w:cstheme="minorHAnsi"/>
+        </w:rPr>
+        <w:t>Final due date 11</w:t>
+      </w:r>
+      <w:r>
+        <w:rPr>
+          <w:rFonts w:asciiTheme="minorHAnsi" w:hAnsiTheme="minorHAnsi" w:cstheme="minorHAnsi"/>
           <w:vertAlign w:val="superscript"/>
         </w:rPr>
         <w:t>th</w:t>
@@ -329,179 +498,10 @@
       <w:r>
         <w:rPr>
           <w:rFonts w:asciiTheme="minorHAnsi" w:hAnsiTheme="minorHAnsi" w:cstheme="minorHAnsi"/>
-          <w:i/>
-        </w:rPr>
-        <w:t xml:space="preserve"> November: </w:t>
-      </w:r>
-      <w:r>
-        <w:rPr>
-          <w:rFonts w:asciiTheme="minorHAnsi" w:hAnsiTheme="minorHAnsi" w:cstheme="minorHAnsi"/>
-          <w:i/>
-        </w:rPr>
-        <w:tab/>
-      </w:r>
-      <w:r>
-        <w:rPr>
-          <w:rFonts w:asciiTheme="minorHAnsi" w:hAnsiTheme="minorHAnsi" w:cstheme="minorHAnsi"/>
-          <w:i/>
-        </w:rPr>
-        <w:tab/>
-      </w:r>
-      <w:r>
-        <w:rPr>
-          <w:rFonts w:asciiTheme="minorHAnsi" w:hAnsiTheme="minorHAnsi" w:cstheme="minorHAnsi"/>
-        </w:rPr>
-        <w:t>Get running with Vuforia in Unity.</w:t>
+        </w:rPr>
+        <w:t xml:space="preserve"> April</w:t>
       </w:r>
     </w:p>
-    <w:p>
-      <w:pPr>
-        <w:ind w:left="2160" w:firstLine="720"/>
-        <w:rPr>
-          <w:rFonts w:asciiTheme="minorHAnsi" w:hAnsiTheme="minorHAnsi" w:cstheme="minorHAnsi"/>
-          <w:i/>
-        </w:rPr>
-      </w:pPr>
-      <w:r>
-        <w:rPr>
-          <w:rFonts w:asciiTheme="minorHAnsi" w:hAnsiTheme="minorHAnsi" w:cstheme="minorHAnsi"/>
-        </w:rPr>
-        <w:t>Attempt to capture simple objects.</w:t>
-      </w:r>
-    </w:p>
-    <w:p>
-      <w:pPr>
-        <w:rPr>
-          <w:rFonts w:asciiTheme="minorHAnsi" w:hAnsiTheme="minorHAnsi" w:cstheme="minorHAnsi"/>
-        </w:rPr>
-      </w:pPr>
-      <w:r>
-        <w:rPr>
-          <w:rFonts w:asciiTheme="minorHAnsi" w:hAnsiTheme="minorHAnsi" w:cstheme="minorHAnsi"/>
-          <w:i/>
-        </w:rPr>
-        <w:t>1</w:t>
-      </w:r>
-      <w:r>
-        <w:rPr>
-          <w:rFonts w:asciiTheme="minorHAnsi" w:hAnsiTheme="minorHAnsi" w:cstheme="minorHAnsi"/>
-          <w:i/>
-          <w:vertAlign w:val="superscript"/>
-        </w:rPr>
-        <w:t>st</w:t>
-      </w:r>
-      <w:r>
-        <w:rPr>
-          <w:rFonts w:asciiTheme="minorHAnsi" w:hAnsiTheme="minorHAnsi" w:cstheme="minorHAnsi"/>
-          <w:i/>
-        </w:rPr>
-        <w:t xml:space="preserve"> December:</w:t>
-      </w:r>
-      <w:r>
-        <w:rPr>
-          <w:rFonts w:asciiTheme="minorHAnsi" w:hAnsiTheme="minorHAnsi" w:cstheme="minorHAnsi"/>
-        </w:rPr>
-        <w:t xml:space="preserve"> </w:t>
-      </w:r>
-      <w:r>
-        <w:rPr>
-          <w:rFonts w:asciiTheme="minorHAnsi" w:hAnsiTheme="minorHAnsi" w:cstheme="minorHAnsi"/>
-        </w:rPr>
-        <w:tab/>
-      </w:r>
-      <w:r>
-        <w:rPr>
-          <w:rFonts w:asciiTheme="minorHAnsi" w:hAnsiTheme="minorHAnsi" w:cstheme="minorHAnsi"/>
-        </w:rPr>
-        <w:tab/>
-      </w:r>
-      <w:r>
-        <w:rPr>
-          <w:rFonts w:asciiTheme="minorHAnsi" w:hAnsiTheme="minorHAnsi" w:cstheme="minorHAnsi"/>
-        </w:rPr>
-        <w:tab/>
-        <w:t>Explore manipulation of objects.</w:t>
-      </w:r>
-    </w:p>
-    <w:p>
-      <w:pPr>
-        <w:ind w:left="720"/>
-        <w:rPr>
-          <w:rFonts w:asciiTheme="minorHAnsi" w:hAnsiTheme="minorHAnsi" w:cstheme="minorHAnsi"/>
-        </w:rPr>
-      </w:pPr>
-    </w:p>
-    <w:p>
-      <w:pPr>
-        <w:ind w:firstLine="720"/>
-        <w:rPr>
-          <w:rFonts w:asciiTheme="minorHAnsi" w:hAnsiTheme="minorHAnsi" w:cstheme="minorHAnsi"/>
-          <w:i/>
-          <w:sz w:val="20"/>
-          <w:szCs w:val="20"/>
-        </w:rPr>
-      </w:pPr>
-      <w:r>
-        <w:rPr>
-          <w:rFonts w:asciiTheme="minorHAnsi" w:hAnsiTheme="minorHAnsi" w:cstheme="minorHAnsi"/>
-          <w:i/>
-          <w:sz w:val="20"/>
-          <w:szCs w:val="20"/>
-        </w:rPr>
-        <w:t>~~~~~~~~~~~~~~~~~~~~~~~~Below to be done next year~~~~~~~~~~~~~~~~~~~~~~~~</w:t>
-      </w:r>
-    </w:p>
-    <w:p>
-      <w:pPr>
-        <w:ind w:left="720"/>
-        <w:rPr>
-          <w:rFonts w:asciiTheme="minorHAnsi" w:hAnsiTheme="minorHAnsi" w:cstheme="minorHAnsi"/>
-        </w:rPr>
-      </w:pPr>
-    </w:p>
-    <w:p>
-      <w:pPr>
-        <w:ind w:left="720"/>
-        <w:rPr>
-          <w:rFonts w:asciiTheme="minorHAnsi" w:hAnsiTheme="minorHAnsi" w:cstheme="minorHAnsi"/>
-        </w:rPr>
-      </w:pPr>
-      <w:r>
-        <w:rPr>
-          <w:rFonts w:asciiTheme="minorHAnsi" w:hAnsiTheme="minorHAnsi" w:cstheme="minorHAnsi"/>
-        </w:rPr>
-        <w:t>Explore and evaluate the extent to which the objects can be manipulated in real-time.</w:t>
-      </w:r>
-    </w:p>
-    <w:p>
-      <w:pPr>
-        <w:ind w:firstLine="720"/>
-        <w:rPr>
-          <w:rFonts w:asciiTheme="minorHAnsi" w:hAnsiTheme="minorHAnsi" w:cstheme="minorHAnsi"/>
-        </w:rPr>
-      </w:pPr>
-      <w:r>
-        <w:rPr>
-          <w:rFonts w:asciiTheme="minorHAnsi" w:hAnsiTheme="minorHAnsi" w:cstheme="minorHAnsi"/>
-        </w:rPr>
-        <w:t>Document and report findings, writing dissertation.</w:t>
-      </w:r>
-    </w:p>
-    <w:p>
-      <w:pPr>
-        <w:ind w:firstLine="720"/>
-        <w:rPr>
-          <w:rFonts w:asciiTheme="minorHAnsi" w:hAnsiTheme="minorHAnsi" w:cstheme="minorHAnsi"/>
-        </w:rPr>
-      </w:pPr>
-      <w:r>
-        <w:rPr>
-          <w:rFonts w:asciiTheme="minorHAnsi" w:hAnsiTheme="minorHAnsi" w:cstheme="minorHAnsi"/>
-        </w:rPr>
-        <w:t>Design and create poster.</w:t>
-      </w:r>
-    </w:p>
-    <w:bookmarkEnd w:id="0"/>
     <w:p>
       <w:pPr>
         <w:rPr>
@@ -571,7 +571,7 @@
       <w:rPr>
         <w:noProof/>
       </w:rPr>
-      <w:t>02/11/2017</w:t>
+      <w:t>13/02/2018</w:t>
     </w:r>
     <w:r>
       <w:fldChar w:fldCharType="end"/>

</xml_diff>